<commit_message>
Make comments on bullet list of adverse event outcomes
</commit_message>
<xml_diff>
--- a/StudyDocuments/NCI Systematic Review_AdverseEvent_Outcomes.docx
+++ b/StudyDocuments/NCI Systematic Review_AdverseEvent_Outcomes.docx
@@ -2,6 +2,110 @@
 <file path=word/document.xml><?xml version="1.0" encoding="utf-8"?>
 <w:document xmlns:wpc="http://schemas.microsoft.com/office/word/2010/wordprocessingCanvas" xmlns:mc="http://schemas.openxmlformats.org/markup-compatibility/2006" xmlns:o="urn:schemas-microsoft-com:office:office" xmlns:r="http://schemas.openxmlformats.org/officeDocument/2006/relationships" xmlns:m="http://schemas.openxmlformats.org/officeDocument/2006/math" xmlns:v="urn:schemas-microsoft-com:vml" xmlns:wp14="http://schemas.microsoft.com/office/word/2010/wordprocessingDrawing" xmlns:wp="http://schemas.openxmlformats.org/drawingml/2006/wordprocessingDrawing" xmlns:w10="urn:schemas-microsoft-com:office:word" xmlns:w="http://schemas.openxmlformats.org/wordprocessingml/2006/main" xmlns:w14="http://schemas.microsoft.com/office/word/2010/wordml" xmlns:wpg="http://schemas.microsoft.com/office/word/2010/wordprocessingGroup" xmlns:wpi="http://schemas.microsoft.com/office/word/2010/wordprocessingInk" xmlns:wne="http://schemas.microsoft.com/office/word/2006/wordml" xmlns:wps="http://schemas.microsoft.com/office/word/2010/wordprocessingShape" mc:Ignorable="w14 wp14">
   <w:body>
+    <w:p>
+      <w:pPr>
+        <w:rPr>
+          <w:ins w:id="0" w:author="Benjamin Chan" w:date="2014-05-12T11:13:00Z"/>
+          <w:b/>
+          <w:u w:val="single"/>
+        </w:rPr>
+      </w:pPr>
+      <w:ins w:id="1" w:author="Benjamin Chan" w:date="2014-05-12T11:13:00Z">
+        <w:r>
+          <w:rPr>
+            <w:b/>
+            <w:u w:val="single"/>
+          </w:rPr>
+          <w:t>General comments</w:t>
+        </w:r>
+      </w:ins>
+    </w:p>
+    <w:p>
+      <w:pPr>
+        <w:pStyle w:val="ListParagraph"/>
+        <w:numPr>
+          <w:ilvl w:val="0"/>
+          <w:numId w:val="7"/>
+        </w:numPr>
+        <w:rPr>
+          <w:ins w:id="2" w:author="Benjamin Chan" w:date="2014-05-12T16:16:00Z"/>
+          <w:b/>
+          <w:u w:val="single"/>
+        </w:rPr>
+        <w:pPrChange w:id="3" w:author="Benjamin Chan" w:date="2014-05-12T11:17:00Z">
+          <w:pPr/>
+        </w:pPrChange>
+      </w:pPr>
+      <w:ins w:id="4" w:author="Benjamin Chan" w:date="2014-05-12T11:13:00Z">
+        <w:r>
+          <w:rPr>
+            <w:b/>
+            <w:u w:val="single"/>
+          </w:rPr>
+          <w:t xml:space="preserve">Some (maybe a lot?) of studies may report AEs </w:t>
+        </w:r>
+      </w:ins>
+      <w:ins w:id="5" w:author="Benjamin Chan" w:date="2014-05-12T11:14:00Z">
+        <w:r>
+          <w:rPr>
+            <w:b/>
+            <w:u w:val="single"/>
+          </w:rPr>
+          <w:t xml:space="preserve">in a general way; e.g., “X% of our subjects reported cardiac toxicity” and you’ll find in their methods section that they defined cardiac toxicity as </w:t>
+        </w:r>
+      </w:ins>
+      <w:ins w:id="6" w:author="Benjamin Chan" w:date="2014-05-12T11:15:00Z">
+        <w:r>
+          <w:rPr>
+            <w:b/>
+            <w:u w:val="single"/>
+          </w:rPr>
+          <w:t>“CHF or MI”. They might not report CHF separate from MI. We’ll want our abstraction tool to be flexible enough to unambiguously deal with this.</w:t>
+        </w:r>
+      </w:ins>
+      <w:ins w:id="7" w:author="Benjamin Chan" w:date="2014-05-12T16:14:00Z">
+        <w:r>
+          <w:rPr>
+            <w:b/>
+            <w:u w:val="single"/>
+          </w:rPr>
+          <w:t xml:space="preserve"> E.g, allow for top-level recording, and allow for detailed recording.</w:t>
+        </w:r>
+      </w:ins>
+    </w:p>
+    <w:p>
+      <w:pPr>
+        <w:pStyle w:val="ListParagraph"/>
+        <w:numPr>
+          <w:ilvl w:val="0"/>
+          <w:numId w:val="7"/>
+        </w:numPr>
+        <w:rPr>
+          <w:ins w:id="8" w:author="Benjamin Chan" w:date="2014-05-12T11:13:00Z"/>
+          <w:b/>
+          <w:u w:val="single"/>
+          <w:rPrChange w:id="9" w:author="Benjamin Chan" w:date="2014-05-12T11:17:00Z">
+            <w:rPr>
+              <w:ins w:id="10" w:author="Benjamin Chan" w:date="2014-05-12T11:13:00Z"/>
+            </w:rPr>
+          </w:rPrChange>
+        </w:rPr>
+        <w:pPrChange w:id="11" w:author="Benjamin Chan" w:date="2014-05-12T11:17:00Z">
+          <w:pPr/>
+        </w:pPrChange>
+      </w:pPr>
+      <w:ins w:id="12" w:author="Benjamin Chan" w:date="2014-05-12T16:16:00Z">
+        <w:r>
+          <w:rPr>
+            <w:b/>
+            <w:u w:val="single"/>
+          </w:rPr>
+          <w:t>Can add another level of detail when there are multiple instruments (e.g., scores of cognitive tests)</w:t>
+        </w:r>
+      </w:ins>
+      <w:bookmarkStart w:id="13" w:name="_GoBack"/>
+      <w:bookmarkEnd w:id="13"/>
+    </w:p>
     <w:p>
       <w:pPr>
         <w:rPr>
@@ -151,8 +255,19 @@
           <w:numId w:val="3"/>
         </w:numPr>
       </w:pPr>
-      <w:r>
-        <w:t>Cancer mortality</w:t>
+      <w:commentRangeStart w:id="14"/>
+      <w:r>
+        <w:t xml:space="preserve">Cancer </w:t>
+      </w:r>
+      <w:commentRangeEnd w:id="14"/>
+      <w:r>
+        <w:rPr>
+          <w:rStyle w:val="CommentReference"/>
+        </w:rPr>
+        <w:commentReference w:id="14"/>
+      </w:r>
+      <w:r>
+        <w:t>mortality</w:t>
       </w:r>
     </w:p>
     <w:p>
@@ -164,15 +279,7 @@
         </w:numPr>
       </w:pPr>
       <w:r>
-        <w:t xml:space="preserve">Types to include: leukemia, </w:t>
-      </w:r>
-      <w:proofErr w:type="spellStart"/>
-      <w:r>
-        <w:t>myelodysplasia</w:t>
-      </w:r>
-      <w:proofErr w:type="spellEnd"/>
-      <w:r>
-        <w:t xml:space="preserve">, lymphoma </w:t>
+        <w:t xml:space="preserve">Types to include: leukemia, myelodysplasia, lymphoma </w:t>
       </w:r>
     </w:p>
     <w:p>
@@ -262,15 +369,7 @@
         </w:numPr>
       </w:pPr>
       <w:r>
-        <w:t xml:space="preserve">Scores on depression tests (PHQ9, </w:t>
-      </w:r>
-      <w:proofErr w:type="spellStart"/>
-      <w:r>
-        <w:t>etc</w:t>
-      </w:r>
-      <w:proofErr w:type="spellEnd"/>
-      <w:r>
-        <w:t xml:space="preserve">) </w:t>
+        <w:t xml:space="preserve">Scores on depression tests (PHQ9, etc) </w:t>
       </w:r>
     </w:p>
     <w:p>
@@ -282,7 +381,18 @@
         </w:numPr>
       </w:pPr>
       <w:r>
-        <w:t xml:space="preserve">Use of anti-depressants </w:t>
+        <w:t xml:space="preserve">Use of </w:t>
+      </w:r>
+      <w:commentRangeStart w:id="15"/>
+      <w:r>
+        <w:t xml:space="preserve">anti-depressants </w:t>
+      </w:r>
+      <w:commentRangeEnd w:id="15"/>
+      <w:r>
+        <w:rPr>
+          <w:rStyle w:val="CommentReference"/>
+        </w:rPr>
+        <w:commentReference w:id="15"/>
       </w:r>
     </w:p>
     <w:p>
@@ -294,15 +404,7 @@
         </w:numPr>
       </w:pPr>
       <w:r>
-        <w:t xml:space="preserve">Scores of cognitive tests (SA-36, FACT-B subscale, </w:t>
-      </w:r>
-      <w:proofErr w:type="spellStart"/>
-      <w:r>
-        <w:t>etc</w:t>
-      </w:r>
-      <w:proofErr w:type="spellEnd"/>
-      <w:r>
-        <w:t xml:space="preserve">) </w:t>
+        <w:t xml:space="preserve">Scores of cognitive tests (SA-36, FACT-B subscale, etc) </w:t>
       </w:r>
     </w:p>
     <w:p>
@@ -321,10 +423,7 @@
       </w:r>
     </w:p>
     <w:p/>
-    <w:p>
-      <w:bookmarkStart w:id="0" w:name="_GoBack"/>
-      <w:bookmarkEnd w:id="0"/>
-    </w:p>
+    <w:p/>
     <w:sectPr>
       <w:pgSz w:w="12240" w:h="15840"/>
       <w:pgMar w:top="1440" w:right="1440" w:bottom="1440" w:left="1440" w:header="720" w:footer="720" w:gutter="0"/>
@@ -335,6 +434,43 @@
 </w:document>
 </file>
 
+<file path=word/comments.xml><?xml version="1.0" encoding="utf-8"?>
+<w:comments xmlns:wpc="http://schemas.microsoft.com/office/word/2010/wordprocessingCanvas" xmlns:mc="http://schemas.openxmlformats.org/markup-compatibility/2006" xmlns:o="urn:schemas-microsoft-com:office:office" xmlns:r="http://schemas.openxmlformats.org/officeDocument/2006/relationships" xmlns:m="http://schemas.openxmlformats.org/officeDocument/2006/math" xmlns:v="urn:schemas-microsoft-com:vml" xmlns:wp14="http://schemas.microsoft.com/office/word/2010/wordprocessingDrawing" xmlns:wp="http://schemas.openxmlformats.org/drawingml/2006/wordprocessingDrawing" xmlns:w10="urn:schemas-microsoft-com:office:word" xmlns:w="http://schemas.openxmlformats.org/wordprocessingml/2006/main" xmlns:w14="http://schemas.microsoft.com/office/word/2010/wordml" xmlns:wpg="http://schemas.microsoft.com/office/word/2010/wordprocessingGroup" xmlns:wpi="http://schemas.microsoft.com/office/word/2010/wordprocessingInk" xmlns:wne="http://schemas.microsoft.com/office/word/2006/wordml" xmlns:wps="http://schemas.microsoft.com/office/word/2010/wordprocessingShape" mc:Ignorable="w14 wp14">
+  <w:comment w:id="14" w:author="Benjamin Chan" w:date="2014-05-12T11:11:00Z" w:initials="BC">
+    <w:p>
+      <w:pPr>
+        <w:pStyle w:val="CommentText"/>
+      </w:pPr>
+      <w:r>
+        <w:rPr>
+          <w:rStyle w:val="CommentReference"/>
+        </w:rPr>
+        <w:annotationRef/>
+      </w:r>
+      <w:r>
+        <w:t>Any cancer, correct? Or is it necessary to get into specific organs/systems?</w:t>
+      </w:r>
+    </w:p>
+  </w:comment>
+  <w:comment w:id="15" w:author="Benjamin Chan" w:date="2014-05-12T11:12:00Z" w:initials="BC">
+    <w:p>
+      <w:pPr>
+        <w:pStyle w:val="CommentText"/>
+      </w:pPr>
+      <w:r>
+        <w:rPr>
+          <w:rStyle w:val="CommentReference"/>
+        </w:rPr>
+        <w:annotationRef/>
+      </w:r>
+      <w:r>
+        <w:t>Do we need to be specific about this? Which drug or drug classes?</w:t>
+      </w:r>
+    </w:p>
+  </w:comment>
+</w:comments>
+</file>
+
 <file path=word/numbering.xml><?xml version="1.0" encoding="utf-8"?>
 <w:numbering xmlns:wpc="http://schemas.microsoft.com/office/word/2010/wordprocessingCanvas" xmlns:mc="http://schemas.openxmlformats.org/markup-compatibility/2006" xmlns:o="urn:schemas-microsoft-com:office:office" xmlns:r="http://schemas.openxmlformats.org/officeDocument/2006/relationships" xmlns:m="http://schemas.openxmlformats.org/officeDocument/2006/math" xmlns:v="urn:schemas-microsoft-com:vml" xmlns:wp14="http://schemas.microsoft.com/office/word/2010/wordprocessingDrawing" xmlns:wp="http://schemas.openxmlformats.org/drawingml/2006/wordprocessingDrawing" xmlns:w10="urn:schemas-microsoft-com:office:word" xmlns:w="http://schemas.openxmlformats.org/wordprocessingml/2006/main" xmlns:w14="http://schemas.microsoft.com/office/word/2010/wordml" xmlns:wpg="http://schemas.microsoft.com/office/word/2010/wordprocessingGroup" xmlns:wpi="http://schemas.microsoft.com/office/word/2010/wordprocessingInk" xmlns:wne="http://schemas.microsoft.com/office/word/2006/wordml" xmlns:wps="http://schemas.microsoft.com/office/word/2010/wordprocessingShape" mc:Ignorable="w14 wp14">
   <w:abstractNum w:abstractNumId="0">
@@ -451,6 +587,119 @@
     </w:lvl>
   </w:abstractNum>
   <w:abstractNum w:abstractNumId="1">
+    <w:nsid w:val="05647A19"/>
+    <w:multiLevelType w:val="hybridMultilevel"/>
+    <w:tmpl w:val="AB3E1CC8"/>
+    <w:lvl w:ilvl="0" w:tplc="04090001">
+      <w:start w:val="1"/>
+      <w:numFmt w:val="bullet"/>
+      <w:lvlText w:val=""/>
+      <w:lvlJc w:val="left"/>
+      <w:pPr>
+        <w:ind w:left="720" w:hanging="360"/>
+      </w:pPr>
+      <w:rPr>
+        <w:rFonts w:ascii="Symbol" w:hAnsi="Symbol" w:hint="default"/>
+      </w:rPr>
+    </w:lvl>
+    <w:lvl w:ilvl="1" w:tplc="04090003" w:tentative="1">
+      <w:start w:val="1"/>
+      <w:numFmt w:val="bullet"/>
+      <w:lvlText w:val="o"/>
+      <w:lvlJc w:val="left"/>
+      <w:pPr>
+        <w:ind w:left="1440" w:hanging="360"/>
+      </w:pPr>
+      <w:rPr>
+        <w:rFonts w:ascii="Courier New" w:hAnsi="Courier New" w:cs="Courier New" w:hint="default"/>
+      </w:rPr>
+    </w:lvl>
+    <w:lvl w:ilvl="2" w:tplc="04090005" w:tentative="1">
+      <w:start w:val="1"/>
+      <w:numFmt w:val="bullet"/>
+      <w:lvlText w:val=""/>
+      <w:lvlJc w:val="left"/>
+      <w:pPr>
+        <w:ind w:left="2160" w:hanging="360"/>
+      </w:pPr>
+      <w:rPr>
+        <w:rFonts w:ascii="Wingdings" w:hAnsi="Wingdings" w:hint="default"/>
+      </w:rPr>
+    </w:lvl>
+    <w:lvl w:ilvl="3" w:tplc="04090001" w:tentative="1">
+      <w:start w:val="1"/>
+      <w:numFmt w:val="bullet"/>
+      <w:lvlText w:val=""/>
+      <w:lvlJc w:val="left"/>
+      <w:pPr>
+        <w:ind w:left="2880" w:hanging="360"/>
+      </w:pPr>
+      <w:rPr>
+        <w:rFonts w:ascii="Symbol" w:hAnsi="Symbol" w:hint="default"/>
+      </w:rPr>
+    </w:lvl>
+    <w:lvl w:ilvl="4" w:tplc="04090003" w:tentative="1">
+      <w:start w:val="1"/>
+      <w:numFmt w:val="bullet"/>
+      <w:lvlText w:val="o"/>
+      <w:lvlJc w:val="left"/>
+      <w:pPr>
+        <w:ind w:left="3600" w:hanging="360"/>
+      </w:pPr>
+      <w:rPr>
+        <w:rFonts w:ascii="Courier New" w:hAnsi="Courier New" w:cs="Courier New" w:hint="default"/>
+      </w:rPr>
+    </w:lvl>
+    <w:lvl w:ilvl="5" w:tplc="04090005" w:tentative="1">
+      <w:start w:val="1"/>
+      <w:numFmt w:val="bullet"/>
+      <w:lvlText w:val=""/>
+      <w:lvlJc w:val="left"/>
+      <w:pPr>
+        <w:ind w:left="4320" w:hanging="360"/>
+      </w:pPr>
+      <w:rPr>
+        <w:rFonts w:ascii="Wingdings" w:hAnsi="Wingdings" w:hint="default"/>
+      </w:rPr>
+    </w:lvl>
+    <w:lvl w:ilvl="6" w:tplc="04090001" w:tentative="1">
+      <w:start w:val="1"/>
+      <w:numFmt w:val="bullet"/>
+      <w:lvlText w:val=""/>
+      <w:lvlJc w:val="left"/>
+      <w:pPr>
+        <w:ind w:left="5040" w:hanging="360"/>
+      </w:pPr>
+      <w:rPr>
+        <w:rFonts w:ascii="Symbol" w:hAnsi="Symbol" w:hint="default"/>
+      </w:rPr>
+    </w:lvl>
+    <w:lvl w:ilvl="7" w:tplc="04090003" w:tentative="1">
+      <w:start w:val="1"/>
+      <w:numFmt w:val="bullet"/>
+      <w:lvlText w:val="o"/>
+      <w:lvlJc w:val="left"/>
+      <w:pPr>
+        <w:ind w:left="5760" w:hanging="360"/>
+      </w:pPr>
+      <w:rPr>
+        <w:rFonts w:ascii="Courier New" w:hAnsi="Courier New" w:cs="Courier New" w:hint="default"/>
+      </w:rPr>
+    </w:lvl>
+    <w:lvl w:ilvl="8" w:tplc="04090005" w:tentative="1">
+      <w:start w:val="1"/>
+      <w:numFmt w:val="bullet"/>
+      <w:lvlText w:val=""/>
+      <w:lvlJc w:val="left"/>
+      <w:pPr>
+        <w:ind w:left="6480" w:hanging="360"/>
+      </w:pPr>
+      <w:rPr>
+        <w:rFonts w:ascii="Wingdings" w:hAnsi="Wingdings" w:hint="default"/>
+      </w:rPr>
+    </w:lvl>
+  </w:abstractNum>
+  <w:abstractNum w:abstractNumId="2">
     <w:nsid w:val="05716B6D"/>
     <w:multiLevelType w:val="hybridMultilevel"/>
     <w:tmpl w:val="29C258D2"/>
@@ -563,7 +812,7 @@
       </w:rPr>
     </w:lvl>
   </w:abstractNum>
-  <w:abstractNum w:abstractNumId="2">
+  <w:abstractNum w:abstractNumId="3">
     <w:nsid w:val="38CB7506"/>
     <w:multiLevelType w:val="hybridMultilevel"/>
     <w:tmpl w:val="4F341546"/>
@@ -676,7 +925,7 @@
       </w:rPr>
     </w:lvl>
   </w:abstractNum>
-  <w:abstractNum w:abstractNumId="3">
+  <w:abstractNum w:abstractNumId="4">
     <w:nsid w:val="5B9235DF"/>
     <w:multiLevelType w:val="hybridMultilevel"/>
     <w:tmpl w:val="CA2EDF7A"/>
@@ -789,7 +1038,93 @@
       </w:rPr>
     </w:lvl>
   </w:abstractNum>
-  <w:abstractNum w:abstractNumId="4">
+  <w:abstractNum w:abstractNumId="5">
+    <w:nsid w:val="74581F48"/>
+    <w:multiLevelType w:val="hybridMultilevel"/>
+    <w:tmpl w:val="687E0814"/>
+    <w:lvl w:ilvl="0" w:tplc="0409000F">
+      <w:start w:val="1"/>
+      <w:numFmt w:val="decimal"/>
+      <w:lvlText w:val="%1."/>
+      <w:lvlJc w:val="left"/>
+      <w:pPr>
+        <w:ind w:left="720" w:hanging="360"/>
+      </w:pPr>
+    </w:lvl>
+    <w:lvl w:ilvl="1" w:tplc="04090019">
+      <w:start w:val="1"/>
+      <w:numFmt w:val="lowerLetter"/>
+      <w:lvlText w:val="%2."/>
+      <w:lvlJc w:val="left"/>
+      <w:pPr>
+        <w:ind w:left="1440" w:hanging="360"/>
+      </w:pPr>
+    </w:lvl>
+    <w:lvl w:ilvl="2" w:tplc="0409001B" w:tentative="1">
+      <w:start w:val="1"/>
+      <w:numFmt w:val="lowerRoman"/>
+      <w:lvlText w:val="%3."/>
+      <w:lvlJc w:val="right"/>
+      <w:pPr>
+        <w:ind w:left="2160" w:hanging="180"/>
+      </w:pPr>
+    </w:lvl>
+    <w:lvl w:ilvl="3" w:tplc="0409000F" w:tentative="1">
+      <w:start w:val="1"/>
+      <w:numFmt w:val="decimal"/>
+      <w:lvlText w:val="%4."/>
+      <w:lvlJc w:val="left"/>
+      <w:pPr>
+        <w:ind w:left="2880" w:hanging="360"/>
+      </w:pPr>
+    </w:lvl>
+    <w:lvl w:ilvl="4" w:tplc="04090019" w:tentative="1">
+      <w:start w:val="1"/>
+      <w:numFmt w:val="lowerLetter"/>
+      <w:lvlText w:val="%5."/>
+      <w:lvlJc w:val="left"/>
+      <w:pPr>
+        <w:ind w:left="3600" w:hanging="360"/>
+      </w:pPr>
+    </w:lvl>
+    <w:lvl w:ilvl="5" w:tplc="0409001B" w:tentative="1">
+      <w:start w:val="1"/>
+      <w:numFmt w:val="lowerRoman"/>
+      <w:lvlText w:val="%6."/>
+      <w:lvlJc w:val="right"/>
+      <w:pPr>
+        <w:ind w:left="4320" w:hanging="180"/>
+      </w:pPr>
+    </w:lvl>
+    <w:lvl w:ilvl="6" w:tplc="0409000F" w:tentative="1">
+      <w:start w:val="1"/>
+      <w:numFmt w:val="decimal"/>
+      <w:lvlText w:val="%7."/>
+      <w:lvlJc w:val="left"/>
+      <w:pPr>
+        <w:ind w:left="5040" w:hanging="360"/>
+      </w:pPr>
+    </w:lvl>
+    <w:lvl w:ilvl="7" w:tplc="04090019" w:tentative="1">
+      <w:start w:val="1"/>
+      <w:numFmt w:val="lowerLetter"/>
+      <w:lvlText w:val="%8."/>
+      <w:lvlJc w:val="left"/>
+      <w:pPr>
+        <w:ind w:left="5760" w:hanging="360"/>
+      </w:pPr>
+    </w:lvl>
+    <w:lvl w:ilvl="8" w:tplc="0409001B" w:tentative="1">
+      <w:start w:val="1"/>
+      <w:numFmt w:val="lowerRoman"/>
+      <w:lvlText w:val="%9."/>
+      <w:lvlJc w:val="right"/>
+      <w:pPr>
+        <w:ind w:left="6480" w:hanging="180"/>
+      </w:pPr>
+    </w:lvl>
+  </w:abstractNum>
+  <w:abstractNum w:abstractNumId="6">
     <w:nsid w:val="78801419"/>
     <w:multiLevelType w:val="hybridMultilevel"/>
     <w:tmpl w:val="672EB724"/>
@@ -903,19 +1238,25 @@
     </w:lvl>
   </w:abstractNum>
   <w:num w:numId="1">
+    <w:abstractNumId w:val="6"/>
+  </w:num>
+  <w:num w:numId="2">
     <w:abstractNumId w:val="4"/>
   </w:num>
-  <w:num w:numId="2">
-    <w:abstractNumId w:val="3"/>
-  </w:num>
   <w:num w:numId="3">
-    <w:abstractNumId w:val="1"/>
+    <w:abstractNumId w:val="2"/>
   </w:num>
   <w:num w:numId="4">
-    <w:abstractNumId w:val="2"/>
+    <w:abstractNumId w:val="3"/>
   </w:num>
   <w:num w:numId="5">
     <w:abstractNumId w:val="0"/>
+  </w:num>
+  <w:num w:numId="6">
+    <w:abstractNumId w:val="1"/>
+  </w:num>
+  <w:num w:numId="7">
+    <w:abstractNumId w:val="5"/>
   </w:num>
 </w:numbering>
 </file>
@@ -1118,6 +1459,104 @@
       <w:contextualSpacing/>
     </w:pPr>
   </w:style>
+  <w:style w:type="character" w:styleId="CommentReference">
+    <w:name w:val="annotation reference"/>
+    <w:basedOn w:val="DefaultParagraphFont"/>
+    <w:uiPriority w:val="99"/>
+    <w:semiHidden/>
+    <w:unhideWhenUsed/>
+    <w:rsid w:val="00360C1D"/>
+    <w:rPr>
+      <w:sz w:val="16"/>
+      <w:szCs w:val="16"/>
+    </w:rPr>
+  </w:style>
+  <w:style w:type="paragraph" w:styleId="CommentText">
+    <w:name w:val="annotation text"/>
+    <w:basedOn w:val="Normal"/>
+    <w:link w:val="CommentTextChar"/>
+    <w:uiPriority w:val="99"/>
+    <w:semiHidden/>
+    <w:unhideWhenUsed/>
+    <w:rsid w:val="00360C1D"/>
+    <w:pPr>
+      <w:spacing w:line="240" w:lineRule="auto"/>
+    </w:pPr>
+    <w:rPr>
+      <w:sz w:val="20"/>
+      <w:szCs w:val="20"/>
+    </w:rPr>
+  </w:style>
+  <w:style w:type="character" w:customStyle="1" w:styleId="CommentTextChar">
+    <w:name w:val="Comment Text Char"/>
+    <w:basedOn w:val="DefaultParagraphFont"/>
+    <w:link w:val="CommentText"/>
+    <w:uiPriority w:val="99"/>
+    <w:semiHidden/>
+    <w:rsid w:val="00360C1D"/>
+    <w:rPr>
+      <w:sz w:val="20"/>
+      <w:szCs w:val="20"/>
+    </w:rPr>
+  </w:style>
+  <w:style w:type="paragraph" w:styleId="CommentSubject">
+    <w:name w:val="annotation subject"/>
+    <w:basedOn w:val="CommentText"/>
+    <w:next w:val="CommentText"/>
+    <w:link w:val="CommentSubjectChar"/>
+    <w:uiPriority w:val="99"/>
+    <w:semiHidden/>
+    <w:unhideWhenUsed/>
+    <w:rsid w:val="00360C1D"/>
+    <w:rPr>
+      <w:b/>
+      <w:bCs/>
+    </w:rPr>
+  </w:style>
+  <w:style w:type="character" w:customStyle="1" w:styleId="CommentSubjectChar">
+    <w:name w:val="Comment Subject Char"/>
+    <w:basedOn w:val="CommentTextChar"/>
+    <w:link w:val="CommentSubject"/>
+    <w:uiPriority w:val="99"/>
+    <w:semiHidden/>
+    <w:rsid w:val="00360C1D"/>
+    <w:rPr>
+      <w:b/>
+      <w:bCs/>
+      <w:sz w:val="20"/>
+      <w:szCs w:val="20"/>
+    </w:rPr>
+  </w:style>
+  <w:style w:type="paragraph" w:styleId="BalloonText">
+    <w:name w:val="Balloon Text"/>
+    <w:basedOn w:val="Normal"/>
+    <w:link w:val="BalloonTextChar"/>
+    <w:uiPriority w:val="99"/>
+    <w:semiHidden/>
+    <w:unhideWhenUsed/>
+    <w:rsid w:val="00360C1D"/>
+    <w:pPr>
+      <w:spacing w:after="0" w:line="240" w:lineRule="auto"/>
+    </w:pPr>
+    <w:rPr>
+      <w:rFonts w:ascii="Tahoma" w:hAnsi="Tahoma" w:cs="Tahoma"/>
+      <w:sz w:val="16"/>
+      <w:szCs w:val="16"/>
+    </w:rPr>
+  </w:style>
+  <w:style w:type="character" w:customStyle="1" w:styleId="BalloonTextChar">
+    <w:name w:val="Balloon Text Char"/>
+    <w:basedOn w:val="DefaultParagraphFont"/>
+    <w:link w:val="BalloonText"/>
+    <w:uiPriority w:val="99"/>
+    <w:semiHidden/>
+    <w:rsid w:val="00360C1D"/>
+    <w:rPr>
+      <w:rFonts w:ascii="Tahoma" w:hAnsi="Tahoma" w:cs="Tahoma"/>
+      <w:sz w:val="16"/>
+      <w:szCs w:val="16"/>
+    </w:rPr>
+  </w:style>
 </w:styles>
 </file>
 
@@ -1318,6 +1757,104 @@
       <w:ind w:left="720"/>
       <w:contextualSpacing/>
     </w:pPr>
+  </w:style>
+  <w:style w:type="character" w:styleId="CommentReference">
+    <w:name w:val="annotation reference"/>
+    <w:basedOn w:val="DefaultParagraphFont"/>
+    <w:uiPriority w:val="99"/>
+    <w:semiHidden/>
+    <w:unhideWhenUsed/>
+    <w:rsid w:val="00360C1D"/>
+    <w:rPr>
+      <w:sz w:val="16"/>
+      <w:szCs w:val="16"/>
+    </w:rPr>
+  </w:style>
+  <w:style w:type="paragraph" w:styleId="CommentText">
+    <w:name w:val="annotation text"/>
+    <w:basedOn w:val="Normal"/>
+    <w:link w:val="CommentTextChar"/>
+    <w:uiPriority w:val="99"/>
+    <w:semiHidden/>
+    <w:unhideWhenUsed/>
+    <w:rsid w:val="00360C1D"/>
+    <w:pPr>
+      <w:spacing w:line="240" w:lineRule="auto"/>
+    </w:pPr>
+    <w:rPr>
+      <w:sz w:val="20"/>
+      <w:szCs w:val="20"/>
+    </w:rPr>
+  </w:style>
+  <w:style w:type="character" w:customStyle="1" w:styleId="CommentTextChar">
+    <w:name w:val="Comment Text Char"/>
+    <w:basedOn w:val="DefaultParagraphFont"/>
+    <w:link w:val="CommentText"/>
+    <w:uiPriority w:val="99"/>
+    <w:semiHidden/>
+    <w:rsid w:val="00360C1D"/>
+    <w:rPr>
+      <w:sz w:val="20"/>
+      <w:szCs w:val="20"/>
+    </w:rPr>
+  </w:style>
+  <w:style w:type="paragraph" w:styleId="CommentSubject">
+    <w:name w:val="annotation subject"/>
+    <w:basedOn w:val="CommentText"/>
+    <w:next w:val="CommentText"/>
+    <w:link w:val="CommentSubjectChar"/>
+    <w:uiPriority w:val="99"/>
+    <w:semiHidden/>
+    <w:unhideWhenUsed/>
+    <w:rsid w:val="00360C1D"/>
+    <w:rPr>
+      <w:b/>
+      <w:bCs/>
+    </w:rPr>
+  </w:style>
+  <w:style w:type="character" w:customStyle="1" w:styleId="CommentSubjectChar">
+    <w:name w:val="Comment Subject Char"/>
+    <w:basedOn w:val="CommentTextChar"/>
+    <w:link w:val="CommentSubject"/>
+    <w:uiPriority w:val="99"/>
+    <w:semiHidden/>
+    <w:rsid w:val="00360C1D"/>
+    <w:rPr>
+      <w:b/>
+      <w:bCs/>
+      <w:sz w:val="20"/>
+      <w:szCs w:val="20"/>
+    </w:rPr>
+  </w:style>
+  <w:style w:type="paragraph" w:styleId="BalloonText">
+    <w:name w:val="Balloon Text"/>
+    <w:basedOn w:val="Normal"/>
+    <w:link w:val="BalloonTextChar"/>
+    <w:uiPriority w:val="99"/>
+    <w:semiHidden/>
+    <w:unhideWhenUsed/>
+    <w:rsid w:val="00360C1D"/>
+    <w:pPr>
+      <w:spacing w:after="0" w:line="240" w:lineRule="auto"/>
+    </w:pPr>
+    <w:rPr>
+      <w:rFonts w:ascii="Tahoma" w:hAnsi="Tahoma" w:cs="Tahoma"/>
+      <w:sz w:val="16"/>
+      <w:szCs w:val="16"/>
+    </w:rPr>
+  </w:style>
+  <w:style w:type="character" w:customStyle="1" w:styleId="BalloonTextChar">
+    <w:name w:val="Balloon Text Char"/>
+    <w:basedOn w:val="DefaultParagraphFont"/>
+    <w:link w:val="BalloonText"/>
+    <w:uiPriority w:val="99"/>
+    <w:semiHidden/>
+    <w:rsid w:val="00360C1D"/>
+    <w:rPr>
+      <w:rFonts w:ascii="Tahoma" w:hAnsi="Tahoma" w:cs="Tahoma"/>
+      <w:sz w:val="16"/>
+      <w:szCs w:val="16"/>
+    </w:rPr>
   </w:style>
 </w:styles>
 </file>

</xml_diff>